<commit_message>
information about hashlist added
</commit_message>
<xml_diff>
--- a/Lecture notes/Java by CyberBionic.docx
+++ b/Lecture notes/Java by CyberBionic.docx
@@ -156,6 +156,9 @@
         <w:t>final</w:t>
       </w:r>
       <w:r>
+        <w:rPr>
+          <w:lang w:val="ru-RU"/>
+        </w:rPr>
         <w:t xml:space="preserve"> – </w:t>
       </w:r>
       <w:r>
@@ -165,10 +168,19 @@
         <w:t>аналог</w:t>
       </w:r>
       <w:r>
+        <w:rPr>
+          <w:lang w:val="ru-RU"/>
+        </w:rPr>
         <w:t xml:space="preserve"> </w:t>
       </w:r>
       <w:r>
-        <w:t xml:space="preserve">constant </w:t>
+        <w:t>constant</w:t>
+      </w:r>
+      <w:r>
+        <w:rPr>
+          <w:lang w:val="ru-RU"/>
+        </w:rPr>
+        <w:t xml:space="preserve"> </w:t>
       </w:r>
       <w:r>
         <w:rPr>
@@ -177,43 +189,593 @@
         <w:t>в</w:t>
       </w:r>
       <w:r>
+        <w:rPr>
+          <w:lang w:val="ru-RU"/>
+        </w:rPr>
         <w:t xml:space="preserve"> </w:t>
       </w:r>
       <w:r>
-        <w:t>C#</w:t>
-      </w:r>
-      <w:r>
+        <w:t>C</w:t>
+      </w:r>
+      <w:r>
+        <w:rPr>
+          <w:lang w:val="ru-RU"/>
+        </w:rPr>
+        <w:t>#.</w:t>
+      </w:r>
+      <w:r>
+        <w:rPr>
+          <w:lang w:val="ru-RU"/>
+        </w:rPr>
+        <w:t xml:space="preserve"> </w:t>
+      </w:r>
+      <w:r>
+        <w:rPr>
+          <w:lang w:val="ru-RU"/>
+        </w:rPr>
+        <w:t xml:space="preserve">В таком случае переменная именуется с большой буквы, например, </w:t>
+      </w:r>
+      <w:r>
+        <w:t>VARIABLE</w:t>
+      </w:r>
+      <w:r>
+        <w:rPr>
+          <w:lang w:val="ru-RU"/>
+        </w:rPr>
+        <w:t xml:space="preserve"> или </w:t>
+      </w:r>
+      <w:r>
+        <w:t>MY</w:t>
+      </w:r>
+      <w:r>
+        <w:rPr>
+          <w:lang w:val="ru-RU"/>
+        </w:rPr>
+        <w:t>_</w:t>
+      </w:r>
+      <w:r>
+        <w:t>VARIABLE</w:t>
+      </w:r>
+      <w:r>
+        <w:rPr>
+          <w:lang w:val="ru-RU"/>
+        </w:rPr>
         <w:t>.</w:t>
       </w:r>
-      <w:r>
+    </w:p>
+    <w:p>
+      <w:pPr>
+        <w:rPr>
+          <w:lang w:val="ru-RU"/>
+        </w:rPr>
+      </w:pPr>
+      <w:r>
+        <w:rPr>
+          <w:b/>
+        </w:rPr>
+        <w:t>private</w:t>
+      </w:r>
+      <w:r>
+        <w:rPr>
+          <w:lang w:val="ru-RU"/>
+        </w:rPr>
+        <w:t xml:space="preserve"> – </w:t>
+      </w:r>
+      <w:r>
+        <w:rPr>
+          <w:lang w:val="ru-RU"/>
+        </w:rPr>
+        <w:t>члены класса доступны только внутри класса.</w:t>
+      </w:r>
+    </w:p>
+    <w:p>
+      <w:pPr>
+        <w:rPr>
+          <w:lang w:val="ru-RU"/>
+        </w:rPr>
+      </w:pPr>
+      <w:r>
+        <w:rPr>
+          <w:b/>
+        </w:rPr>
+        <w:t>d</w:t>
+      </w:r>
+      <w:r>
+        <w:rPr>
+          <w:b/>
+        </w:rPr>
+        <w:t>efault</w:t>
+      </w:r>
+      <w:r>
+        <w:rPr>
+          <w:lang w:val="ru-RU"/>
+        </w:rPr>
+        <w:t xml:space="preserve"> – </w:t>
+      </w:r>
+      <w:r>
+        <w:rPr>
+          <w:lang w:val="ru-RU"/>
+        </w:rPr>
+        <w:t>члены класса видны внутри пакета.</w:t>
+      </w:r>
+    </w:p>
+    <w:p>
+      <w:pPr>
+        <w:rPr>
+          <w:lang w:val="ru-RU"/>
+        </w:rPr>
+      </w:pPr>
+      <w:r>
+        <w:rPr>
+          <w:b/>
+        </w:rPr>
+        <w:t>p</w:t>
+      </w:r>
+      <w:r>
+        <w:rPr>
+          <w:b/>
+        </w:rPr>
+        <w:t>rotected</w:t>
+      </w:r>
+      <w:r>
+        <w:rPr>
+          <w:lang w:val="ru-RU"/>
+        </w:rPr>
+        <w:t xml:space="preserve"> – </w:t>
+      </w:r>
+      <w:r>
+        <w:rPr>
+          <w:lang w:val="ru-RU"/>
+        </w:rPr>
+        <w:t>члены класса доступны внутри пакета и в наследниках.</w:t>
+      </w:r>
+    </w:p>
+    <w:p>
+      <w:pPr>
+        <w:rPr>
+          <w:lang w:val="ru-RU"/>
+        </w:rPr>
+      </w:pPr>
+      <w:r>
+        <w:rPr>
+          <w:b/>
+        </w:rPr>
+        <w:t>p</w:t>
+      </w:r>
+      <w:r>
+        <w:rPr>
+          <w:b/>
+        </w:rPr>
+        <w:t>ublic</w:t>
+      </w:r>
+      <w:r>
+        <w:rPr>
+          <w:lang w:val="ru-RU"/>
+        </w:rPr>
+        <w:t xml:space="preserve"> – </w:t>
+      </w:r>
+      <w:r>
+        <w:rPr>
+          <w:lang w:val="ru-RU"/>
+        </w:rPr>
+        <w:t>члены класса доступны всем.</w:t>
+      </w:r>
+    </w:p>
+    <w:p>
+      <w:pPr>
+        <w:rPr>
+          <w:lang w:val="ru-RU"/>
+        </w:rPr>
+      </w:pPr>
+      <w:r>
+        <w:rPr>
+          <w:b/>
+        </w:rPr>
+        <w:t>f</w:t>
+      </w:r>
+      <w:r>
+        <w:rPr>
+          <w:b/>
+        </w:rPr>
+        <w:t>inal</w:t>
+      </w:r>
+      <w:r>
+        <w:rPr>
+          <w:lang w:val="ru-RU"/>
+        </w:rPr>
+        <w:t xml:space="preserve"> – </w:t>
+      </w:r>
+      <w:r>
+        <w:rPr>
+          <w:lang w:val="ru-RU"/>
+        </w:rPr>
+        <w:t>запрещает другим классам наследоваться от текущего. В случае применения с методами ситуация аналогична.</w:t>
+      </w:r>
+    </w:p>
+    <w:p>
+      <w:pPr>
+        <w:rPr>
+          <w:lang w:val="ru-RU"/>
+        </w:rPr>
+      </w:pPr>
+      <w:r>
+        <w:rPr>
+          <w:b/>
+        </w:rPr>
+        <w:t>super</w:t>
+      </w:r>
+      <w:r>
+        <w:rPr>
+          <w:lang w:val="ru-RU"/>
+        </w:rPr>
+        <w:t xml:space="preserve"> – </w:t>
+      </w:r>
+      <w:r>
+        <w:rPr>
+          <w:lang w:val="ru-RU"/>
+        </w:rPr>
+        <w:t>аналог</w:t>
+      </w:r>
+      <w:r>
+        <w:rPr>
+          <w:lang w:val="ru-RU"/>
+        </w:rPr>
         <w:t xml:space="preserve"> </w:t>
       </w:r>
       <w:r>
         <w:rPr>
-          <w:lang w:val="ru-RU"/>
-        </w:rPr>
-        <w:t xml:space="preserve">В таком случае переменная именуется с большой буквы, например, </w:t>
-      </w:r>
-      <w:r>
-        <w:t>VARIABLE</w:t>
-      </w:r>
-      <w:r>
-        <w:rPr>
-          <w:lang w:val="ru-RU"/>
-        </w:rPr>
-        <w:t xml:space="preserve"> или </w:t>
-      </w:r>
-      <w:r>
-        <w:t>MY</w:t>
-      </w:r>
-      <w:r>
-        <w:rPr>
-          <w:lang w:val="ru-RU"/>
-        </w:rPr>
-        <w:t>_</w:t>
-      </w:r>
-      <w:r>
-        <w:t>VARIABLE</w:t>
+          <w:b/>
+        </w:rPr>
+        <w:t>base</w:t>
+      </w:r>
+      <w:r>
+        <w:rPr>
+          <w:lang w:val="ru-RU"/>
+        </w:rPr>
+        <w:t xml:space="preserve"> </w:t>
+      </w:r>
+      <w:r>
+        <w:rPr>
+          <w:lang w:val="ru-RU"/>
+        </w:rPr>
+        <w:t>в</w:t>
+      </w:r>
+      <w:r>
+        <w:rPr>
+          <w:lang w:val="ru-RU"/>
+        </w:rPr>
+        <w:t xml:space="preserve"> </w:t>
+      </w:r>
+      <w:r>
+        <w:t>C</w:t>
+      </w:r>
+      <w:r>
+        <w:rPr>
+          <w:lang w:val="ru-RU"/>
+        </w:rPr>
+        <w:t xml:space="preserve">#. </w:t>
+      </w:r>
+    </w:p>
+    <w:p>
+      <w:pPr>
+        <w:rPr>
+          <w:lang w:val="ru-RU"/>
+        </w:rPr>
+      </w:pPr>
+      <w:r>
+        <w:rPr>
+          <w:b/>
+        </w:rPr>
+        <w:t>this</w:t>
+      </w:r>
+      <w:r>
+        <w:rPr>
+          <w:b/>
+          <w:lang w:val="ru-RU"/>
+        </w:rPr>
+        <w:t>();</w:t>
+      </w:r>
+      <w:r>
+        <w:rPr>
+          <w:lang w:val="ru-RU"/>
+        </w:rPr>
+        <w:t xml:space="preserve"> - </w:t>
+      </w:r>
+      <w:r>
+        <w:rPr>
+          <w:lang w:val="ru-RU"/>
+        </w:rPr>
+        <w:t>ссылаемся на конструктор этого класса.</w:t>
+      </w:r>
+    </w:p>
+    <w:p>
+      <w:pPr>
+        <w:rPr>
+          <w:lang w:val="ru-RU"/>
+        </w:rPr>
+      </w:pPr>
+      <w:r>
+        <w:rPr>
+          <w:lang w:val="ru-RU"/>
+        </w:rPr>
+        <w:t>Для унаследования конструктора базового класса необходимо указать:</w:t>
+      </w:r>
+    </w:p>
+    <w:p>
+      <w:pPr>
+        <w:rPr>
+          <w:lang w:val="ru-RU"/>
+        </w:rPr>
+      </w:pPr>
+      <w:r>
+        <w:t>Upcast</w:t>
+      </w:r>
+      <w:r>
+        <w:rPr>
+          <w:lang w:val="ru-RU"/>
+        </w:rPr>
+        <w:t>-</w:t>
+      </w:r>
+      <w:r>
+        <w:t>Downcast</w:t>
+      </w:r>
+      <w:r>
+        <w:rPr>
+          <w:lang w:val="ru-RU"/>
+        </w:rPr>
+        <w:t xml:space="preserve"> </w:t>
+      </w:r>
+      <w:r>
+        <w:rPr>
+          <w:lang w:val="ru-RU"/>
+        </w:rPr>
+        <w:t>выполняется</w:t>
+      </w:r>
+      <w:r>
+        <w:rPr>
+          <w:lang w:val="ru-RU"/>
+        </w:rPr>
+        <w:t xml:space="preserve"> </w:t>
+      </w:r>
+      <w:r>
+        <w:rPr>
+          <w:lang w:val="ru-RU"/>
+        </w:rPr>
+        <w:t>следующим</w:t>
+      </w:r>
+      <w:r>
+        <w:rPr>
+          <w:lang w:val="ru-RU"/>
+        </w:rPr>
+        <w:t xml:space="preserve"> </w:t>
+      </w:r>
+      <w:r>
+        <w:rPr>
+          <w:lang w:val="ru-RU"/>
+        </w:rPr>
+        <w:t>образом</w:t>
+      </w:r>
+      <w:r>
+        <w:rPr>
+          <w:lang w:val="ru-RU"/>
+        </w:rPr>
+        <w:t>:</w:t>
+      </w:r>
+    </w:p>
+    <w:p>
+      <w:pPr>
+        <w:pStyle w:val="HTML"/>
+        <w:shd w:val="clear" w:color="auto" w:fill="FFFFFF"/>
+        <w:rPr>
+          <w:color w:val="000000"/>
+        </w:rPr>
+      </w:pPr>
+      <w:r>
+        <w:rPr>
+          <w:b/>
+          <w:bCs/>
+          <w:color w:val="000080"/>
+        </w:rPr>
+        <w:t xml:space="preserve">package </w:t>
+      </w:r>
+      <w:r>
+        <w:rPr>
+          <w:color w:val="000000"/>
+        </w:rPr>
+        <w:t>inheritancesample;</w:t>
+      </w:r>
+      <w:r>
+        <w:rPr>
+          <w:color w:val="000000"/>
+        </w:rPr>
+        <w:br/>
+      </w:r>
+      <w:r>
+        <w:rPr>
+          <w:color w:val="000000"/>
+        </w:rPr>
+        <w:br/>
+      </w:r>
+      <w:r>
+        <w:rPr>
+          <w:b/>
+          <w:bCs/>
+          <w:color w:val="000080"/>
+        </w:rPr>
+        <w:t xml:space="preserve">public class </w:t>
+      </w:r>
+      <w:r>
+        <w:rPr>
+          <w:color w:val="000000"/>
+        </w:rPr>
+        <w:t>Program1 {</w:t>
+      </w:r>
+      <w:r>
+        <w:rPr>
+          <w:color w:val="000000"/>
+        </w:rPr>
+        <w:br/>
+        <w:t xml:space="preserve">    </w:t>
+      </w:r>
+      <w:r>
+        <w:rPr>
+          <w:b/>
+          <w:bCs/>
+          <w:color w:val="000080"/>
+        </w:rPr>
+        <w:t xml:space="preserve">public static void </w:t>
+      </w:r>
+      <w:r>
+        <w:rPr>
+          <w:color w:val="000000"/>
+        </w:rPr>
+        <w:t>main(String[] args) {</w:t>
+      </w:r>
+      <w:r>
+        <w:rPr>
+          <w:color w:val="000000"/>
+        </w:rPr>
+        <w:br/>
+        <w:t xml:space="preserve">        DerivedClass derived = </w:t>
+      </w:r>
+      <w:r>
+        <w:rPr>
+          <w:b/>
+          <w:bCs/>
+          <w:color w:val="000080"/>
+        </w:rPr>
+        <w:t xml:space="preserve">new </w:t>
+      </w:r>
+      <w:r>
+        <w:rPr>
+          <w:color w:val="000000"/>
+        </w:rPr>
+        <w:t>DerivedClass(</w:t>
+      </w:r>
+      <w:r>
+        <w:rPr>
+          <w:color w:val="0000FF"/>
+        </w:rPr>
+        <w:t>5</w:t>
+      </w:r>
+      <w:r>
+        <w:rPr>
+          <w:color w:val="000000"/>
+        </w:rPr>
+        <w:t>);</w:t>
+      </w:r>
+      <w:r>
+        <w:rPr>
+          <w:color w:val="000000"/>
+        </w:rPr>
+        <w:br/>
+        <w:t xml:space="preserve">        </w:t>
+      </w:r>
+      <w:r>
+        <w:rPr>
+          <w:i/>
+          <w:iCs/>
+          <w:color w:val="808080"/>
+        </w:rPr>
+        <w:t>// Upcast</w:t>
+      </w:r>
+      <w:r>
+        <w:rPr>
+          <w:i/>
+          <w:iCs/>
+          <w:color w:val="808080"/>
+        </w:rPr>
+        <w:br/>
+        <w:t xml:space="preserve">        </w:t>
+      </w:r>
+      <w:r>
+        <w:rPr>
+          <w:color w:val="000000"/>
+        </w:rPr>
+        <w:t>BaseClass base = (BaseClass)derived;</w:t>
+      </w:r>
+      <w:r>
+        <w:rPr>
+          <w:color w:val="000000"/>
+        </w:rPr>
+        <w:br/>
+        <w:t xml:space="preserve">        </w:t>
+      </w:r>
+      <w:r>
+        <w:rPr>
+          <w:i/>
+          <w:iCs/>
+          <w:color w:val="808080"/>
+        </w:rPr>
+        <w:t>// Downcast</w:t>
+      </w:r>
+      <w:r>
+        <w:rPr>
+          <w:i/>
+          <w:iCs/>
+          <w:color w:val="808080"/>
+        </w:rPr>
+        <w:br/>
+        <w:t xml:space="preserve">        </w:t>
+      </w:r>
+      <w:r>
+        <w:rPr>
+          <w:color w:val="000000"/>
+        </w:rPr>
+        <w:t>DerivedClass der = (DerivedClass)base;</w:t>
+      </w:r>
+      <w:r>
+        <w:rPr>
+          <w:color w:val="000000"/>
+        </w:rPr>
+        <w:br/>
+        <w:t xml:space="preserve">    }</w:t>
+      </w:r>
+      <w:r>
+        <w:rPr>
+          <w:color w:val="000000"/>
+        </w:rPr>
+        <w:br/>
+        <w:t>}</w:t>
+      </w:r>
+    </w:p>
+    <w:p/>
+    <w:p>
+      <w:pPr>
+        <w:rPr>
+          <w:lang w:val="ru-RU"/>
+        </w:rPr>
+      </w:pPr>
+      <w:r>
+        <w:rPr>
+          <w:lang w:val="ru-RU"/>
+        </w:rPr>
+        <w:t xml:space="preserve">Для переопределения метода не нужно указывать ключевое слово </w:t>
+      </w:r>
+      <w:r>
+        <w:rPr>
+          <w:b/>
+        </w:rPr>
+        <w:t>virtual</w:t>
+      </w:r>
+      <w:r>
+        <w:rPr>
+          <w:lang w:val="ru-RU"/>
+        </w:rPr>
+        <w:t xml:space="preserve">. Достаточно при определении указать аннотацию </w:t>
+      </w:r>
+      <w:r>
+        <w:rPr>
+          <w:b/>
+          <w:lang w:val="ru-RU"/>
+        </w:rPr>
+        <w:t>@</w:t>
+      </w:r>
+      <w:r>
+        <w:rPr>
+          <w:b/>
+        </w:rPr>
+        <w:t>override</w:t>
       </w:r>
       <w:r>
         <w:rPr>
@@ -230,145 +792,790 @@
       </w:pPr>
       <w:r>
         <w:rPr>
-          <w:b/>
-        </w:rPr>
-        <w:t>private</w:t>
-      </w:r>
+          <w:lang w:val="ru-RU"/>
+        </w:rPr>
+        <w:t xml:space="preserve">Цикл </w:t>
+      </w:r>
+      <w:r>
+        <w:rPr>
+          <w:b/>
+        </w:rPr>
+        <w:t>foreach</w:t>
+      </w:r>
+      <w:r>
+        <w:rPr>
+          <w:lang w:val="ru-RU"/>
+        </w:rPr>
+        <w:t xml:space="preserve"> </w:t>
+      </w:r>
+      <w:r>
+        <w:rPr>
+          <w:lang w:val="ru-RU"/>
+        </w:rPr>
+        <w:t>выглядит следующим образом:</w:t>
+      </w:r>
+    </w:p>
+    <w:p>
+      <w:pPr>
+        <w:rPr>
+          <w:lang w:val="ru-RU"/>
+        </w:rPr>
+      </w:pPr>
+      <w:r>
+        <w:t>for</w:t>
+      </w:r>
+      <w:r>
+        <w:rPr>
+          <w:lang w:val="ru-RU"/>
+        </w:rPr>
+        <w:t>(</w:t>
+      </w:r>
+      <w:r>
+        <w:t>Element</w:t>
+      </w:r>
+      <w:r>
+        <w:rPr>
+          <w:lang w:val="ru-RU"/>
+        </w:rPr>
+        <w:t xml:space="preserve"> </w:t>
+      </w:r>
+      <w:r>
+        <w:t>element</w:t>
+      </w:r>
+      <w:r>
+        <w:rPr>
+          <w:lang w:val="ru-RU"/>
+        </w:rPr>
+        <w:t xml:space="preserve"> : </w:t>
+      </w:r>
+      <w:r>
+        <w:t>collection</w:t>
+      </w:r>
+      <w:r>
+        <w:rPr>
+          <w:lang w:val="ru-RU"/>
+        </w:rPr>
+        <w:t>){}</w:t>
+      </w:r>
+    </w:p>
+    <w:p>
+      <w:pPr>
+        <w:rPr>
+          <w:lang w:val="ru-RU"/>
+        </w:rPr>
+      </w:pPr>
+      <w:r>
+        <w:rPr>
+          <w:lang w:val="ru-RU"/>
+        </w:rPr>
+        <w:t xml:space="preserve">Для реализации интерфейса нужно вместо ключевого слова </w:t>
+      </w:r>
+      <w:r>
+        <w:rPr>
+          <w:b/>
+        </w:rPr>
+        <w:t>extends</w:t>
+      </w:r>
+      <w:r>
+        <w:rPr>
+          <w:lang w:val="ru-RU"/>
+        </w:rPr>
+        <w:t xml:space="preserve"> </w:t>
+      </w:r>
+      <w:r>
+        <w:rPr>
+          <w:lang w:val="ru-RU"/>
+        </w:rPr>
+        <w:t xml:space="preserve">указать </w:t>
+      </w:r>
+      <w:r>
+        <w:rPr>
+          <w:b/>
+        </w:rPr>
+        <w:t>implements</w:t>
+      </w:r>
+      <w:r>
+        <w:rPr>
+          <w:lang w:val="ru-RU"/>
+        </w:rPr>
+        <w:t>.</w:t>
+      </w:r>
+    </w:p>
+    <w:p>
+      <w:pPr>
+        <w:rPr>
+          <w:lang w:val="ru-RU"/>
+        </w:rPr>
+      </w:pPr>
+      <w:r>
+        <w:rPr>
+          <w:lang w:val="ru-RU"/>
+        </w:rPr>
+        <w:t xml:space="preserve">Для операций с массивами используется класс </w:t>
+      </w:r>
+      <w:r>
+        <w:rPr>
+          <w:b/>
+        </w:rPr>
+        <w:t>Arrays</w:t>
+      </w:r>
+      <w:r>
+        <w:rPr>
+          <w:lang w:val="ru-RU"/>
+        </w:rPr>
+        <w:t>.</w:t>
+      </w:r>
+    </w:p>
+    <w:p>
+      <w:pPr>
+        <w:rPr>
+          <w:lang w:val="ru-RU"/>
+        </w:rPr>
+      </w:pPr>
+      <w:r>
+        <w:rPr>
+          <w:lang w:val="ru-RU"/>
+        </w:rPr>
+        <w:lastRenderedPageBreak/>
+        <w:t xml:space="preserve">Для копирования массивов в существующий массив используется метод </w:t>
+      </w:r>
+      <w:r>
+        <w:rPr>
+          <w:b/>
+        </w:rPr>
+        <w:t>System</w:t>
+      </w:r>
+      <w:r>
+        <w:rPr>
+          <w:b/>
+          <w:lang w:val="ru-RU"/>
+        </w:rPr>
+        <w:t>.</w:t>
+      </w:r>
+      <w:r>
+        <w:rPr>
+          <w:b/>
+        </w:rPr>
+        <w:t>arraycopy</w:t>
+      </w:r>
+      <w:r>
+        <w:rPr>
+          <w:b/>
+          <w:lang w:val="ru-RU"/>
+        </w:rPr>
+        <w:t>(</w:t>
+      </w:r>
+      <w:r>
+        <w:rPr>
+          <w:b/>
+        </w:rPr>
+        <w:t>Object</w:t>
+      </w:r>
+      <w:r>
+        <w:rPr>
+          <w:b/>
+          <w:lang w:val="ru-RU"/>
+        </w:rPr>
+        <w:t xml:space="preserve"> </w:t>
+      </w:r>
+      <w:r>
+        <w:rPr>
+          <w:b/>
+        </w:rPr>
+        <w:t>src</w:t>
+      </w:r>
+      <w:r>
+        <w:rPr>
+          <w:b/>
+          <w:lang w:val="ru-RU"/>
+        </w:rPr>
+        <w:t xml:space="preserve">, </w:t>
+      </w:r>
+      <w:r>
+        <w:rPr>
+          <w:b/>
+        </w:rPr>
+        <w:t>int</w:t>
+      </w:r>
+      <w:r>
+        <w:rPr>
+          <w:b/>
+          <w:lang w:val="ru-RU"/>
+        </w:rPr>
+        <w:t xml:space="preserve"> </w:t>
+      </w:r>
+      <w:r>
+        <w:rPr>
+          <w:b/>
+        </w:rPr>
+        <w:t>srcPos</w:t>
+      </w:r>
+      <w:r>
+        <w:rPr>
+          <w:b/>
+          <w:lang w:val="ru-RU"/>
+        </w:rPr>
+        <w:t xml:space="preserve">, </w:t>
+      </w:r>
+      <w:r>
+        <w:rPr>
+          <w:b/>
+        </w:rPr>
+        <w:t>Object</w:t>
+      </w:r>
+      <w:r>
+        <w:rPr>
+          <w:b/>
+          <w:lang w:val="ru-RU"/>
+        </w:rPr>
+        <w:t xml:space="preserve"> </w:t>
+      </w:r>
+      <w:r>
+        <w:rPr>
+          <w:b/>
+        </w:rPr>
+        <w:t>dest</w:t>
+      </w:r>
+      <w:r>
+        <w:rPr>
+          <w:b/>
+          <w:lang w:val="ru-RU"/>
+        </w:rPr>
+        <w:t xml:space="preserve">, </w:t>
+      </w:r>
+      <w:r>
+        <w:rPr>
+          <w:b/>
+        </w:rPr>
+        <w:t>int</w:t>
+      </w:r>
+      <w:r>
+        <w:rPr>
+          <w:b/>
+          <w:lang w:val="ru-RU"/>
+        </w:rPr>
+        <w:t xml:space="preserve"> </w:t>
+      </w:r>
+      <w:r>
+        <w:rPr>
+          <w:b/>
+        </w:rPr>
+        <w:t>destPos</w:t>
+      </w:r>
+      <w:r>
+        <w:rPr>
+          <w:b/>
+          <w:lang w:val="ru-RU"/>
+        </w:rPr>
+        <w:t xml:space="preserve">, </w:t>
+      </w:r>
+      <w:r>
+        <w:rPr>
+          <w:b/>
+        </w:rPr>
+        <w:t>int</w:t>
+      </w:r>
+      <w:r>
+        <w:rPr>
+          <w:b/>
+          <w:lang w:val="ru-RU"/>
+        </w:rPr>
+        <w:t xml:space="preserve"> </w:t>
+      </w:r>
+      <w:r>
+        <w:rPr>
+          <w:b/>
+        </w:rPr>
+        <w:t>length</w:t>
+      </w:r>
+      <w:r>
+        <w:rPr>
+          <w:b/>
+          <w:lang w:val="ru-RU"/>
+        </w:rPr>
+        <w:t>){}</w:t>
+      </w:r>
+    </w:p>
+    <w:p>
+      <w:pPr>
+        <w:rPr>
+          <w:lang w:val="ru-RU"/>
+        </w:rPr>
+      </w:pPr>
+      <w:r>
+        <w:rPr>
+          <w:lang w:val="ru-RU"/>
+        </w:rPr>
+        <w:t xml:space="preserve">1 – </w:t>
+      </w:r>
+      <w:r>
+        <w:rPr>
+          <w:lang w:val="ru-RU"/>
+        </w:rPr>
+        <w:t>исходный массив</w:t>
+      </w:r>
+    </w:p>
+    <w:p>
+      <w:pPr>
+        <w:rPr>
+          <w:lang w:val="ru-RU"/>
+        </w:rPr>
+      </w:pPr>
+      <w:r>
+        <w:rPr>
+          <w:lang w:val="ru-RU"/>
+        </w:rPr>
+        <w:t xml:space="preserve">2 – </w:t>
+      </w:r>
+      <w:r>
+        <w:rPr>
+          <w:lang w:val="ru-RU"/>
+        </w:rPr>
+        <w:t>с какой позиции исходного массива начать копирование</w:t>
+      </w:r>
+    </w:p>
+    <w:p>
+      <w:pPr>
+        <w:rPr>
+          <w:lang w:val="ru-RU"/>
+        </w:rPr>
+      </w:pPr>
+      <w:r>
+        <w:rPr>
+          <w:lang w:val="ru-RU"/>
+        </w:rPr>
+        <w:t>3 – массив, в который копировать</w:t>
+      </w:r>
+    </w:p>
+    <w:p>
+      <w:pPr>
+        <w:rPr>
+          <w:lang w:val="ru-RU"/>
+        </w:rPr>
+      </w:pPr>
+      <w:r>
+        <w:rPr>
+          <w:lang w:val="ru-RU"/>
+        </w:rPr>
+        <w:t>4 – с какой позиции начать вставку элементов</w:t>
+      </w:r>
+    </w:p>
+    <w:p>
+      <w:pPr>
+        <w:rPr>
+          <w:lang w:val="ru-RU"/>
+        </w:rPr>
+      </w:pPr>
+      <w:r>
+        <w:rPr>
+          <w:lang w:val="ru-RU"/>
+        </w:rPr>
+        <w:t>5 – количество копируемых элементов</w:t>
+      </w:r>
+    </w:p>
+    <w:p>
+      <w:pPr>
+        <w:rPr>
+          <w:lang w:val="ru-RU"/>
+        </w:rPr>
+      </w:pPr>
+      <w:r>
+        <w:rPr>
+          <w:lang w:val="ru-RU"/>
+        </w:rPr>
+        <w:t xml:space="preserve">Для копирования массивов с возвратом нового массива используется </w:t>
+      </w:r>
+      <w:r>
+        <w:rPr>
+          <w:b/>
+        </w:rPr>
+        <w:t>Array</w:t>
+      </w:r>
+      <w:r>
+        <w:rPr>
+          <w:b/>
+          <w:lang w:val="ru-RU"/>
+        </w:rPr>
+        <w:t>.</w:t>
+      </w:r>
+      <w:r>
+        <w:rPr>
+          <w:b/>
+        </w:rPr>
+        <w:t>copyOf</w:t>
+      </w:r>
+      <w:r>
+        <w:rPr>
+          <w:b/>
+          <w:lang w:val="ru-RU"/>
+        </w:rPr>
+        <w:t>(</w:t>
+      </w:r>
+      <w:r>
+        <w:rPr>
+          <w:b/>
+        </w:rPr>
+        <w:t>T</w:t>
+      </w:r>
+      <w:r>
+        <w:rPr>
+          <w:b/>
+          <w:lang w:val="ru-RU"/>
+        </w:rPr>
+        <w:t xml:space="preserve">[] </w:t>
+      </w:r>
+      <w:r>
+        <w:rPr>
+          <w:b/>
+        </w:rPr>
+        <w:t>original</w:t>
+      </w:r>
+      <w:r>
+        <w:rPr>
+          <w:b/>
+          <w:lang w:val="ru-RU"/>
+        </w:rPr>
+        <w:t xml:space="preserve">, </w:t>
+      </w:r>
+      <w:r>
+        <w:rPr>
+          <w:b/>
+        </w:rPr>
+        <w:t>int</w:t>
+      </w:r>
+      <w:r>
+        <w:rPr>
+          <w:b/>
+          <w:lang w:val="ru-RU"/>
+        </w:rPr>
+        <w:t xml:space="preserve"> </w:t>
+      </w:r>
+      <w:r>
+        <w:rPr>
+          <w:b/>
+        </w:rPr>
+        <w:t>newLength</w:t>
+      </w:r>
+      <w:r>
+        <w:rPr>
+          <w:b/>
+          <w:lang w:val="ru-RU"/>
+        </w:rPr>
+        <w:t>){}</w:t>
+      </w:r>
+    </w:p>
+    <w:p>
+      <w:pPr>
+        <w:rPr>
+          <w:lang w:val="ru-RU"/>
+        </w:rPr>
+      </w:pPr>
+      <w:r>
+        <w:rPr>
+          <w:lang w:val="ru-RU"/>
+        </w:rPr>
+        <w:t xml:space="preserve"> </w:t>
+      </w:r>
+      <w:r>
+        <w:rPr>
+          <w:lang w:val="ru-RU"/>
+        </w:rPr>
+        <w:t xml:space="preserve">1 – </w:t>
+      </w:r>
+      <w:r>
+        <w:rPr>
+          <w:lang w:val="ru-RU"/>
+        </w:rPr>
+        <w:t>исходный массив</w:t>
+      </w:r>
+    </w:p>
+    <w:p>
+      <w:pPr>
+        <w:rPr>
+          <w:lang w:val="ru-RU"/>
+        </w:rPr>
+      </w:pPr>
+      <w:r>
+        <w:rPr>
+          <w:lang w:val="ru-RU"/>
+        </w:rPr>
+        <w:t>2 – размер возвращаемого массива</w:t>
+      </w:r>
+    </w:p>
+    <w:p>
+      <w:pPr>
+        <w:rPr>
+          <w:lang w:val="ru-RU"/>
+        </w:rPr>
+      </w:pPr>
+      <w:r>
+        <w:rPr>
+          <w:lang w:val="ru-RU"/>
+        </w:rPr>
+        <w:t xml:space="preserve">Для создания списков используется класс </w:t>
+      </w:r>
+      <w:r>
+        <w:rPr>
+          <w:b/>
+        </w:rPr>
+        <w:t>ArrayList</w:t>
+      </w:r>
+      <w:r>
+        <w:rPr>
+          <w:lang w:val="ru-RU"/>
+        </w:rPr>
+        <w:t>.</w:t>
+      </w:r>
+    </w:p>
+    <w:p>
+      <w:pPr>
+        <w:rPr>
+          <w:lang w:val="ru-RU"/>
+        </w:rPr>
+      </w:pPr>
+      <w:r>
+        <w:rPr>
+          <w:lang w:val="ru-RU"/>
+        </w:rPr>
+        <w:t>Анонимные классы необходимы для множественного наследования.</w:t>
+      </w:r>
+    </w:p>
+    <w:p>
+      <w:r>
+        <w:t>BaseClass base = new BaseClass(){ new DerivedClass1{}, new DerivedClass2{}}</w:t>
+      </w:r>
+    </w:p>
+    <w:p>
+      <w:pPr>
+        <w:rPr>
+          <w:lang w:val="ru-RU"/>
+        </w:rPr>
+      </w:pPr>
+      <w:r>
+        <w:rPr>
+          <w:lang w:val="ru-RU"/>
+        </w:rPr>
+        <w:t xml:space="preserve">Значения параметра в </w:t>
+      </w:r>
+      <w:r>
+        <w:t>ArrayList</w:t>
+      </w:r>
+      <w:r>
+        <w:rPr>
+          <w:lang w:val="ru-RU"/>
+        </w:rPr>
+        <w:t>&lt;?&gt;</w:t>
+      </w:r>
+      <w:r>
+        <w:rPr>
+          <w:lang w:val="ru-RU"/>
+        </w:rPr>
+        <w:t xml:space="preserve">, где </w:t>
+      </w:r>
+      <w:r>
+        <w:rPr>
+          <w:lang w:val="ru-RU"/>
+        </w:rPr>
+        <w:t xml:space="preserve">? </w:t>
+      </w:r>
+      <w:r>
+        <w:rPr>
+          <w:lang w:val="ru-RU"/>
+        </w:rPr>
+        <w:t xml:space="preserve">может быть </w:t>
+      </w:r>
+      <w:r>
+        <w:t>T</w:t>
+      </w:r>
+      <w:r>
+        <w:rPr>
+          <w:lang w:val="ru-RU"/>
+        </w:rPr>
+        <w:t xml:space="preserve">, </w:t>
+      </w:r>
+      <w:r>
+        <w:t>E</w:t>
+      </w:r>
+      <w:r>
+        <w:rPr>
+          <w:lang w:val="ru-RU"/>
+        </w:rPr>
+        <w:t xml:space="preserve">, </w:t>
+      </w:r>
+      <w:r>
+        <w:t>V</w:t>
+      </w:r>
+      <w:r>
+        <w:rPr>
+          <w:lang w:val="ru-RU"/>
+        </w:rPr>
+        <w:t xml:space="preserve">, </w:t>
+      </w:r>
+      <w:r>
+        <w:t>K</w:t>
+      </w:r>
+      <w:r>
+        <w:rPr>
+          <w:lang w:val="ru-RU"/>
+        </w:rPr>
+        <w:t>.</w:t>
+      </w:r>
+    </w:p>
+    <w:p>
+      <w:r>
+        <w:t>T – type</w:t>
+      </w:r>
+    </w:p>
+    <w:p>
+      <w:r>
+        <w:t>E – element</w:t>
+      </w:r>
+    </w:p>
+    <w:p>
+      <w:r>
+        <w:t>V – value</w:t>
+      </w:r>
+    </w:p>
+    <w:p>
+      <w:pPr>
+        <w:rPr>
+          <w:lang w:val="ru-RU"/>
+        </w:rPr>
+      </w:pPr>
+      <w:r>
+        <w:t>K</w:t>
+      </w:r>
+      <w:r>
+        <w:rPr>
+          <w:lang w:val="ru-RU"/>
+        </w:rPr>
+        <w:t xml:space="preserve"> – </w:t>
+      </w:r>
+      <w:r>
+        <w:t>key</w:t>
+      </w:r>
+    </w:p>
+    <w:p>
+      <w:pPr>
+        <w:rPr>
+          <w:lang w:val="ru-RU"/>
+        </w:rPr>
+      </w:pPr>
+      <w:r>
+        <w:rPr>
+          <w:b/>
+        </w:rPr>
+        <w:t>LinkedList</w:t>
+      </w:r>
+      <w:r>
+        <w:rPr>
+          <w:b/>
+          <w:lang w:val="ru-RU"/>
+        </w:rPr>
+        <w:t>&lt;&gt;</w:t>
+      </w:r>
+      <w:r>
+        <w:rPr>
+          <w:lang w:val="ru-RU"/>
+        </w:rPr>
+        <w:t xml:space="preserve"> – </w:t>
+      </w:r>
+      <w:r>
+        <w:rPr>
+          <w:lang w:val="ru-RU"/>
+        </w:rPr>
+        <w:t>применяется, когда нужно добавить элементы в начало коллекции.</w:t>
+      </w:r>
+    </w:p>
+    <w:p>
+      <w:pPr>
+        <w:rPr>
+          <w:lang w:val="ru-RU"/>
+        </w:rPr>
+      </w:pPr>
+      <w:r>
+        <w:rPr>
+          <w:b/>
+        </w:rPr>
+        <w:t>HashSet</w:t>
+      </w:r>
+      <w:r>
+        <w:rPr>
+          <w:b/>
+          <w:lang w:val="ru-RU"/>
+        </w:rPr>
+        <w:t>&lt;&gt;</w:t>
+      </w:r>
+      <w:r>
+        <w:rPr>
+          <w:lang w:val="ru-RU"/>
+        </w:rPr>
+        <w:t xml:space="preserve"> </w:t>
+      </w:r>
+      <w:r>
+        <w:rPr>
+          <w:lang w:val="ru-RU"/>
+        </w:rPr>
+        <w:t>- применяется, когда необходимо добавлять элементы с учетом сортировки и без повторений.</w:t>
+      </w:r>
+    </w:p>
+    <w:p>
+      <w:pPr>
+        <w:rPr>
+          <w:lang w:val="ru-RU"/>
+        </w:rPr>
+      </w:pPr>
+      <w:r>
+        <w:rPr>
+          <w:b/>
+        </w:rPr>
+        <w:t>TreeSet</w:t>
+      </w:r>
+      <w:r>
+        <w:rPr>
+          <w:b/>
+          <w:lang w:val="ru-RU"/>
+        </w:rPr>
+        <w:t>&lt;&gt;</w:t>
+      </w:r>
+      <w:r>
+        <w:rPr>
+          <w:lang w:val="ru-RU"/>
+        </w:rPr>
+        <w:t xml:space="preserve"> - </w:t>
+      </w:r>
+      <w:r>
+        <w:rPr>
+          <w:lang w:val="ru-RU"/>
+        </w:rPr>
+        <w:t>применяется, когда необходимо добавлять элементы с учетом сортировки по алфавиту.</w:t>
+      </w:r>
+    </w:p>
+    <w:p>
+      <w:pPr>
+        <w:rPr>
+          <w:lang w:val="ru-RU"/>
+        </w:rPr>
+      </w:pPr>
+      <w:r>
+        <w:rPr>
+          <w:b/>
+        </w:rPr>
+        <w:t>HashMap&lt;Integer, String&gt;</w:t>
+      </w:r>
+      <w:r>
+        <w:t xml:space="preserve"> - </w:t>
+      </w:r>
+      <w:r>
+        <w:rPr>
+          <w:lang w:val="ru-RU"/>
+        </w:rPr>
+        <w:t>ключ-значение</w:t>
+      </w:r>
+    </w:p>
+    <w:p>
       <w:bookmarkStart w:id="0" w:name="_GoBack"/>
       <w:bookmarkEnd w:id="0"/>
-      <w:r>
-        <w:rPr>
-          <w:lang w:val="ru-RU"/>
-        </w:rPr>
-        <w:t xml:space="preserve"> – </w:t>
-      </w:r>
-      <w:r>
-        <w:rPr>
-          <w:lang w:val="ru-RU"/>
-        </w:rPr>
-        <w:t>члены класса доступны только внутри класса.</w:t>
-      </w:r>
-    </w:p>
-    <w:p>
-      <w:pPr>
-        <w:rPr>
-          <w:lang w:val="ru-RU"/>
-        </w:rPr>
-      </w:pPr>
-      <w:r>
-        <w:rPr>
-          <w:b/>
-        </w:rPr>
-        <w:t>d</w:t>
-      </w:r>
-      <w:r>
-        <w:rPr>
-          <w:b/>
-        </w:rPr>
-        <w:t>efault</w:t>
-      </w:r>
-      <w:r>
-        <w:rPr>
-          <w:lang w:val="ru-RU"/>
-        </w:rPr>
-        <w:t xml:space="preserve"> – </w:t>
-      </w:r>
-      <w:r>
-        <w:rPr>
-          <w:lang w:val="ru-RU"/>
-        </w:rPr>
-        <w:t>члены класса видны внутри пакета.</w:t>
-      </w:r>
-    </w:p>
-    <w:p>
-      <w:pPr>
-        <w:rPr>
-          <w:lang w:val="ru-RU"/>
-        </w:rPr>
-      </w:pPr>
-      <w:r>
-        <w:rPr>
-          <w:b/>
-        </w:rPr>
-        <w:t>p</w:t>
-      </w:r>
-      <w:r>
-        <w:rPr>
-          <w:b/>
-        </w:rPr>
-        <w:t>rotected</w:t>
-      </w:r>
-      <w:r>
-        <w:rPr>
-          <w:lang w:val="ru-RU"/>
-        </w:rPr>
-        <w:t xml:space="preserve"> – </w:t>
-      </w:r>
-      <w:r>
-        <w:rPr>
-          <w:lang w:val="ru-RU"/>
-        </w:rPr>
-        <w:t>члены класса доступны внутри пакета и в наследниках.</w:t>
-      </w:r>
-    </w:p>
-    <w:p>
-      <w:pPr>
-        <w:rPr>
-          <w:lang w:val="ru-RU"/>
-        </w:rPr>
-      </w:pPr>
-      <w:r>
-        <w:rPr>
-          <w:b/>
-        </w:rPr>
-        <w:t>p</w:t>
-      </w:r>
-      <w:r>
-        <w:rPr>
-          <w:b/>
-        </w:rPr>
-        <w:t>ublic</w:t>
-      </w:r>
-      <w:r>
-        <w:rPr>
-          <w:lang w:val="ru-RU"/>
-        </w:rPr>
-        <w:t xml:space="preserve"> – </w:t>
-      </w:r>
-      <w:r>
-        <w:rPr>
-          <w:lang w:val="ru-RU"/>
-        </w:rPr>
-        <w:t>члены класса доступны всем.</w:t>
-      </w:r>
-    </w:p>
-    <w:p>
-      <w:pPr>
-        <w:rPr>
-          <w:lang w:val="ru-RU"/>
-        </w:rPr>
-      </w:pPr>
-    </w:p>
-    <w:p>
-      <w:pPr>
-        <w:rPr>
-          <w:lang w:val="ru-RU"/>
-        </w:rPr>
-      </w:pPr>
-    </w:p>
-    <w:p>
-      <w:pPr>
-        <w:rPr>
-          <w:lang w:val="ru-RU"/>
-        </w:rPr>
-      </w:pPr>
-    </w:p>
-    <w:p>
-      <w:pPr>
-        <w:rPr>
-          <w:lang w:val="ru-RU"/>
-        </w:rPr>
-      </w:pPr>
     </w:p>
     <w:sectPr>
       <w:pgSz w:w="12240" w:h="15840"/>
@@ -801,6 +2008,54 @@
     <w:semiHidden/>
     <w:unhideWhenUsed/>
   </w:style>
+  <w:style w:type="paragraph" w:styleId="HTML">
+    <w:name w:val="HTML Preformatted"/>
+    <w:basedOn w:val="a"/>
+    <w:link w:val="HTML0"/>
+    <w:uiPriority w:val="99"/>
+    <w:semiHidden/>
+    <w:unhideWhenUsed/>
+    <w:rsid w:val="004B5231"/>
+    <w:pPr>
+      <w:tabs>
+        <w:tab w:val="left" w:pos="916"/>
+        <w:tab w:val="left" w:pos="1832"/>
+        <w:tab w:val="left" w:pos="2748"/>
+        <w:tab w:val="left" w:pos="3664"/>
+        <w:tab w:val="left" w:pos="4580"/>
+        <w:tab w:val="left" w:pos="5496"/>
+        <w:tab w:val="left" w:pos="6412"/>
+        <w:tab w:val="left" w:pos="7328"/>
+        <w:tab w:val="left" w:pos="8244"/>
+        <w:tab w:val="left" w:pos="9160"/>
+        <w:tab w:val="left" w:pos="10076"/>
+        <w:tab w:val="left" w:pos="10992"/>
+        <w:tab w:val="left" w:pos="11908"/>
+        <w:tab w:val="left" w:pos="12824"/>
+        <w:tab w:val="left" w:pos="13740"/>
+        <w:tab w:val="left" w:pos="14656"/>
+      </w:tabs>
+      <w:spacing w:after="0" w:line="240" w:lineRule="auto"/>
+    </w:pPr>
+    <w:rPr>
+      <w:rFonts w:ascii="Courier New" w:eastAsia="Times New Roman" w:hAnsi="Courier New" w:cs="Courier New"/>
+      <w:sz w:val="20"/>
+      <w:szCs w:val="20"/>
+    </w:rPr>
+  </w:style>
+  <w:style w:type="character" w:customStyle="1" w:styleId="HTML0">
+    <w:name w:val="Стандартный HTML Знак"/>
+    <w:basedOn w:val="a0"/>
+    <w:link w:val="HTML"/>
+    <w:uiPriority w:val="99"/>
+    <w:semiHidden/>
+    <w:rsid w:val="004B5231"/>
+    <w:rPr>
+      <w:rFonts w:ascii="Courier New" w:eastAsia="Times New Roman" w:hAnsi="Courier New" w:cs="Courier New"/>
+      <w:sz w:val="20"/>
+      <w:szCs w:val="20"/>
+    </w:rPr>
+  </w:style>
 </w:styles>
 </file>
 

</xml_diff>

<commit_message>
added maven installation info
</commit_message>
<xml_diff>
--- a/Lecture notes/Java by CyberBionic.docx
+++ b/Lecture notes/Java by CyberBionic.docx
@@ -38,110 +38,55 @@
       </w:r>
     </w:p>
     <w:p>
-      <w:pPr>
-        <w:rPr>
-          <w:lang w:val="ru-RU"/>
-        </w:rPr>
-      </w:pPr>
-      <w:proofErr w:type="spellStart"/>
-      <w:r>
-        <w:rPr>
-          <w:b/>
-          <w:lang w:val="ru-RU"/>
+      <w:proofErr w:type="spellStart"/>
+      <w:r>
+        <w:rPr>
+          <w:b/>
         </w:rPr>
         <w:t>psvm</w:t>
       </w:r>
       <w:proofErr w:type="spellEnd"/>
       <w:r>
-        <w:rPr>
-          <w:lang w:val="ru-RU"/>
-        </w:rPr>
-        <w:t xml:space="preserve"> - быстрое создание метода </w:t>
-      </w:r>
-      <w:proofErr w:type="spellStart"/>
-      <w:r>
-        <w:rPr>
-          <w:lang w:val="ru-RU"/>
-        </w:rPr>
-        <w:t>public</w:t>
-      </w:r>
-      <w:proofErr w:type="spellEnd"/>
-      <w:r>
-        <w:rPr>
-          <w:lang w:val="ru-RU"/>
-        </w:rPr>
-        <w:t xml:space="preserve"> </w:t>
-      </w:r>
-      <w:proofErr w:type="spellStart"/>
-      <w:r>
-        <w:rPr>
-          <w:lang w:val="ru-RU"/>
-        </w:rPr>
-        <w:t>static</w:t>
-      </w:r>
-      <w:proofErr w:type="spellEnd"/>
-      <w:r>
-        <w:rPr>
-          <w:lang w:val="ru-RU"/>
-        </w:rPr>
-        <w:t xml:space="preserve"> </w:t>
-      </w:r>
-      <w:proofErr w:type="spellStart"/>
-      <w:r>
-        <w:rPr>
-          <w:lang w:val="ru-RU"/>
-        </w:rPr>
-        <w:t>void</w:t>
-      </w:r>
-      <w:proofErr w:type="spellEnd"/>
-      <w:r>
-        <w:rPr>
-          <w:lang w:val="ru-RU"/>
-        </w:rPr>
-        <w:t xml:space="preserve"> </w:t>
-      </w:r>
-      <w:proofErr w:type="spellStart"/>
-      <w:r>
-        <w:rPr>
-          <w:lang w:val="ru-RU"/>
-        </w:rPr>
-        <w:t>main</w:t>
-      </w:r>
-      <w:proofErr w:type="spellEnd"/>
-      <w:r>
-        <w:rPr>
-          <w:lang w:val="ru-RU"/>
-        </w:rPr>
-        <w:t>(</w:t>
-      </w:r>
-      <w:proofErr w:type="spellStart"/>
-      <w:r>
-        <w:rPr>
-          <w:lang w:val="ru-RU"/>
-        </w:rPr>
-        <w:t>String</w:t>
-      </w:r>
-      <w:proofErr w:type="spellEnd"/>
+        <w:t xml:space="preserve"> - </w:t>
+      </w:r>
+      <w:r>
+        <w:rPr>
+          <w:lang w:val="ru-RU"/>
+        </w:rPr>
+        <w:t>быстрое</w:t>
+      </w:r>
+      <w:r>
+        <w:t xml:space="preserve"> </w:t>
+      </w:r>
+      <w:r>
+        <w:rPr>
+          <w:lang w:val="ru-RU"/>
+        </w:rPr>
+        <w:t>создание</w:t>
+      </w:r>
+      <w:r>
+        <w:t xml:space="preserve"> </w:t>
+      </w:r>
+      <w:r>
+        <w:rPr>
+          <w:lang w:val="ru-RU"/>
+        </w:rPr>
+        <w:t>метода</w:t>
+      </w:r>
+      <w:r>
+        <w:t xml:space="preserve"> public static void main(String</w:t>
+      </w:r>
       <w:proofErr w:type="gramStart"/>
       <w:r>
-        <w:rPr>
-          <w:lang w:val="ru-RU"/>
-        </w:rPr>
         <w:t>[]</w:t>
       </w:r>
       <w:proofErr w:type="spellStart"/>
       <w:r>
-        <w:rPr>
-          <w:lang w:val="ru-RU"/>
-        </w:rPr>
         <w:t>args</w:t>
       </w:r>
       <w:proofErr w:type="spellEnd"/>
       <w:proofErr w:type="gramEnd"/>
       <w:r>
-        <w:rPr>
-          <w:lang w:val="ru-RU"/>
-        </w:rPr>
         <w:t>);</w:t>
       </w:r>
     </w:p>
@@ -1894,6 +1839,11 @@
       </w:r>
     </w:p>
     <w:p>
+      <w:pPr>
+        <w:rPr>
+          <w:lang w:val="ru-RU"/>
+        </w:rPr>
+      </w:pPr>
       <w:proofErr w:type="spellStart"/>
       <w:r>
         <w:rPr>
@@ -1905,10 +1855,40 @@
       <w:r>
         <w:rPr>
           <w:b/>
-        </w:rPr>
-        <w:t>&lt;Integer, String&gt;</w:t>
-      </w:r>
-      <w:r>
+          <w:lang w:val="ru-RU"/>
+        </w:rPr>
+        <w:t>&lt;</w:t>
+      </w:r>
+      <w:r>
+        <w:rPr>
+          <w:b/>
+        </w:rPr>
+        <w:t>Integer</w:t>
+      </w:r>
+      <w:r>
+        <w:rPr>
+          <w:b/>
+          <w:lang w:val="ru-RU"/>
+        </w:rPr>
+        <w:t xml:space="preserve">, </w:t>
+      </w:r>
+      <w:r>
+        <w:rPr>
+          <w:b/>
+        </w:rPr>
+        <w:t>String</w:t>
+      </w:r>
+      <w:r>
+        <w:rPr>
+          <w:b/>
+          <w:lang w:val="ru-RU"/>
+        </w:rPr>
+        <w:t>&gt;</w:t>
+      </w:r>
+      <w:r>
+        <w:rPr>
+          <w:lang w:val="ru-RU"/>
+        </w:rPr>
         <w:t xml:space="preserve"> - </w:t>
       </w:r>
       <w:r>
@@ -1918,6 +1898,9 @@
         <w:t>ключ</w:t>
       </w:r>
       <w:r>
+        <w:rPr>
+          <w:lang w:val="ru-RU"/>
+        </w:rPr>
         <w:t>-</w:t>
       </w:r>
       <w:r>
@@ -1933,7 +1916,7 @@
           <w:lang w:val="ru-RU"/>
         </w:rPr>
       </w:pPr>
-      <w:hyperlink r:id="rId4" w:history="1">
+      <w:hyperlink r:id="rId5" w:history="1">
         <w:r>
           <w:rPr>
             <w:rStyle w:val="a3"/>
@@ -2079,8 +2062,370 @@
           <w:lang w:val="ru-RU"/>
         </w:rPr>
       </w:pPr>
+      <w:r>
+        <w:rPr>
+          <w:lang w:val="ru-RU"/>
+        </w:rPr>
+        <w:t xml:space="preserve">Для запуска </w:t>
+      </w:r>
+      <w:r>
+        <w:t>Maven</w:t>
+      </w:r>
+      <w:r>
+        <w:rPr>
+          <w:lang w:val="ru-RU"/>
+        </w:rPr>
+        <w:t xml:space="preserve"> </w:t>
+      </w:r>
+      <w:r>
+        <w:rPr>
+          <w:lang w:val="ru-RU"/>
+        </w:rPr>
+        <w:t>из консоли необходимо:</w:t>
+      </w:r>
+    </w:p>
+    <w:p>
+      <w:pPr>
+        <w:pStyle w:val="a4"/>
+        <w:numPr>
+          <w:ilvl w:val="0"/>
+          <w:numId w:val="1"/>
+        </w:numPr>
+        <w:rPr>
+          <w:lang w:val="ru-RU"/>
+        </w:rPr>
+      </w:pPr>
+      <w:r>
+        <w:rPr>
+          <w:lang w:val="ru-RU"/>
+        </w:rPr>
+        <w:t>Открыть свойства «Мой компьютер» и перейти по адресу: дополнительно/переменные среды.</w:t>
+      </w:r>
+    </w:p>
+    <w:p>
+      <w:pPr>
+        <w:pStyle w:val="a4"/>
+        <w:numPr>
+          <w:ilvl w:val="0"/>
+          <w:numId w:val="1"/>
+        </w:numPr>
+      </w:pPr>
+      <w:r>
+        <w:rPr>
+          <w:lang w:val="ru-RU"/>
+        </w:rPr>
+        <w:t>Изменить</w:t>
+      </w:r>
+      <w:r>
+        <w:t xml:space="preserve"> </w:t>
+      </w:r>
+      <w:r>
+        <w:rPr>
+          <w:lang w:val="ru-RU"/>
+        </w:rPr>
+        <w:t>переменную</w:t>
+      </w:r>
+      <w:r>
+        <w:t xml:space="preserve"> </w:t>
+      </w:r>
+      <w:r>
+        <w:t>Path,</w:t>
+      </w:r>
+      <w:r>
+        <w:t xml:space="preserve"> </w:t>
+      </w:r>
+      <w:r>
+        <w:rPr>
+          <w:lang w:val="ru-RU"/>
+        </w:rPr>
+        <w:t>добавив</w:t>
+      </w:r>
+      <w:r>
+        <w:t xml:space="preserve"> </w:t>
+      </w:r>
+      <w:r>
+        <w:rPr>
+          <w:lang w:val="ru-RU"/>
+        </w:rPr>
+        <w:t>в</w:t>
+      </w:r>
+      <w:r>
+        <w:t xml:space="preserve"> </w:t>
+      </w:r>
+      <w:r>
+        <w:rPr>
+          <w:lang w:val="ru-RU"/>
+        </w:rPr>
+        <w:t>нее</w:t>
+      </w:r>
+      <w:r>
+        <w:t xml:space="preserve"> </w:t>
+      </w:r>
+      <w:r>
+        <w:rPr>
+          <w:lang w:val="ru-RU"/>
+        </w:rPr>
+        <w:t>путь</w:t>
+      </w:r>
+      <w:r>
+        <w:t xml:space="preserve"> C:\Program Files\</w:t>
+      </w:r>
+      <w:proofErr w:type="spellStart"/>
+      <w:r>
+        <w:t>JetBrains</w:t>
+      </w:r>
+      <w:proofErr w:type="spellEnd"/>
+      <w:r>
+        <w:t>\IntelliJ IDEA 2018.1.2\plugins\maven\lib\maven3\bin</w:t>
+      </w:r>
+    </w:p>
+    <w:p>
+      <w:pPr>
+        <w:pStyle w:val="a4"/>
+        <w:numPr>
+          <w:ilvl w:val="0"/>
+          <w:numId w:val="1"/>
+        </w:numPr>
+      </w:pPr>
+      <w:r>
+        <w:rPr>
+          <w:lang w:val="ru-RU"/>
+        </w:rPr>
+        <w:t>Создать</w:t>
+      </w:r>
+      <w:r>
+        <w:t xml:space="preserve"> </w:t>
+      </w:r>
+      <w:r>
+        <w:rPr>
+          <w:lang w:val="ru-RU"/>
+        </w:rPr>
+        <w:t>переменную</w:t>
+      </w:r>
+      <w:r>
+        <w:t xml:space="preserve"> </w:t>
+      </w:r>
+      <w:r>
+        <w:rPr>
+          <w:lang w:val="ru-RU"/>
+        </w:rPr>
+        <w:t>среды</w:t>
+      </w:r>
+      <w:r>
+        <w:t xml:space="preserve"> </w:t>
+      </w:r>
+      <w:r>
+        <w:rPr>
+          <w:lang w:val="ru-RU"/>
+        </w:rPr>
+        <w:t>пользователя</w:t>
+      </w:r>
+      <w:r>
+        <w:t xml:space="preserve"> </w:t>
+      </w:r>
+      <w:r>
+        <w:rPr>
+          <w:lang w:val="ru-RU"/>
+        </w:rPr>
+        <w:t>с</w:t>
+      </w:r>
+      <w:r>
+        <w:t xml:space="preserve"> </w:t>
+      </w:r>
+      <w:r>
+        <w:rPr>
+          <w:lang w:val="ru-RU"/>
+        </w:rPr>
+        <w:t>именем</w:t>
+      </w:r>
+      <w:r>
+        <w:t xml:space="preserve"> </w:t>
+      </w:r>
+      <w:proofErr w:type="spellStart"/>
+      <w:r>
+        <w:t>M</w:t>
+      </w:r>
+      <w:r>
+        <w:t>_</w:t>
+      </w:r>
+      <w:r>
+        <w:t>Home</w:t>
+      </w:r>
+      <w:proofErr w:type="spellEnd"/>
+      <w:r>
+        <w:t xml:space="preserve">, </w:t>
+      </w:r>
+      <w:r>
+        <w:rPr>
+          <w:lang w:val="ru-RU"/>
+        </w:rPr>
+        <w:t>прописав</w:t>
+      </w:r>
+      <w:r>
+        <w:t xml:space="preserve"> </w:t>
+      </w:r>
+      <w:r>
+        <w:rPr>
+          <w:lang w:val="ru-RU"/>
+        </w:rPr>
+        <w:t>в</w:t>
+      </w:r>
+      <w:r>
+        <w:t xml:space="preserve"> </w:t>
+      </w:r>
+      <w:r>
+        <w:rPr>
+          <w:lang w:val="ru-RU"/>
+        </w:rPr>
+        <w:t>ее</w:t>
+      </w:r>
+      <w:r>
+        <w:t xml:space="preserve"> </w:t>
+      </w:r>
+      <w:r>
+        <w:rPr>
+          <w:lang w:val="ru-RU"/>
+        </w:rPr>
+        <w:t>значение</w:t>
+      </w:r>
+      <w:r>
+        <w:t xml:space="preserve"> </w:t>
+      </w:r>
+      <w:r>
+        <w:rPr>
+          <w:lang w:val="ru-RU"/>
+        </w:rPr>
+        <w:t>путь</w:t>
+      </w:r>
+      <w:r>
+        <w:t xml:space="preserve"> C:\Program Files\</w:t>
+      </w:r>
+      <w:proofErr w:type="spellStart"/>
+      <w:r>
+        <w:t>JetBrains</w:t>
+      </w:r>
+      <w:proofErr w:type="spellEnd"/>
+      <w:r>
+        <w:t>\IntelliJ IDEA 2018.1.2\plugins\maven\lib\maven3</w:t>
+      </w:r>
+    </w:p>
+    <w:p>
+      <w:pPr>
+        <w:pStyle w:val="a4"/>
+        <w:numPr>
+          <w:ilvl w:val="0"/>
+          <w:numId w:val="1"/>
+        </w:numPr>
+        <w:rPr>
+          <w:lang w:val="ru-RU"/>
+        </w:rPr>
+      </w:pPr>
+      <w:r>
+        <w:rPr>
+          <w:lang w:val="ru-RU"/>
+        </w:rPr>
+        <w:t xml:space="preserve">Создать переменную среды пользователя с именем </w:t>
+      </w:r>
+      <w:r>
+        <w:t>JAVA</w:t>
+      </w:r>
+      <w:r>
+        <w:rPr>
+          <w:lang w:val="ru-RU"/>
+        </w:rPr>
+        <w:t>_</w:t>
+      </w:r>
+      <w:r>
+        <w:t>HOME</w:t>
+      </w:r>
+      <w:r>
+        <w:rPr>
+          <w:lang w:val="ru-RU"/>
+        </w:rPr>
+        <w:t xml:space="preserve">, прописав в ее значение путь </w:t>
+      </w:r>
+      <w:r>
+        <w:rPr>
+          <w:lang w:val="ru-RU"/>
+        </w:rPr>
+        <w:t xml:space="preserve">C:\Program </w:t>
+      </w:r>
+      <w:proofErr w:type="spellStart"/>
+      <w:r>
+        <w:rPr>
+          <w:lang w:val="ru-RU"/>
+        </w:rPr>
+        <w:t>Files</w:t>
+      </w:r>
+      <w:proofErr w:type="spellEnd"/>
+      <w:r>
+        <w:rPr>
+          <w:lang w:val="ru-RU"/>
+        </w:rPr>
+        <w:t>\</w:t>
+      </w:r>
+      <w:proofErr w:type="spellStart"/>
+      <w:r>
+        <w:rPr>
+          <w:lang w:val="ru-RU"/>
+        </w:rPr>
+        <w:t>Java</w:t>
+      </w:r>
+      <w:proofErr w:type="spellEnd"/>
+      <w:r>
+        <w:rPr>
+          <w:lang w:val="ru-RU"/>
+        </w:rPr>
+        <w:t>\jdk-10.0.1</w:t>
+      </w:r>
+    </w:p>
+    <w:p>
+      <w:pPr>
+        <w:pStyle w:val="a4"/>
+        <w:numPr>
+          <w:ilvl w:val="0"/>
+          <w:numId w:val="1"/>
+        </w:numPr>
+        <w:rPr>
+          <w:lang w:val="ru-RU"/>
+        </w:rPr>
+      </w:pPr>
+      <w:r>
+        <w:rPr>
+          <w:lang w:val="ru-RU"/>
+        </w:rPr>
+        <w:lastRenderedPageBreak/>
+        <w:t xml:space="preserve">Создать переменную среды пользователя </w:t>
+      </w:r>
+      <w:r>
+        <w:t>JRE</w:t>
+      </w:r>
+      <w:r>
+        <w:rPr>
+          <w:lang w:val="ru-RU"/>
+        </w:rPr>
+        <w:t>_</w:t>
+      </w:r>
+      <w:r>
+        <w:t>HOME</w:t>
+      </w:r>
+      <w:r>
+        <w:rPr>
+          <w:lang w:val="ru-RU"/>
+        </w:rPr>
+        <w:t>, прописав в ее значение путь C:\Program Files\Java\j</w:t>
+      </w:r>
+      <w:r>
+        <w:t>re</w:t>
+      </w:r>
       <w:bookmarkStart w:id="0" w:name="_GoBack"/>
       <w:bookmarkEnd w:id="0"/>
+      <w:r>
+        <w:rPr>
+          <w:lang w:val="ru-RU"/>
+        </w:rPr>
+        <w:t>-10.0.1</w:t>
+      </w:r>
     </w:p>
     <w:sectPr>
       <w:pgSz w:w="12240" w:h="15840"/>
@@ -2090,6 +2435,100 @@
     </w:sectPr>
   </w:body>
 </w:document>
+</file>
+
+<file path=word/numbering.xml><?xml version="1.0" encoding="utf-8"?>
+<w:numbering xmlns:wpc="http://schemas.microsoft.com/office/word/2010/wordprocessingCanvas" xmlns:cx="http://schemas.microsoft.com/office/drawing/2014/chartex" xmlns:mc="http://schemas.openxmlformats.org/markup-compatibility/2006" xmlns:o="urn:schemas-microsoft-com:office:office" xmlns:r="http://schemas.openxmlformats.org/officeDocument/2006/relationships" xmlns:m="http://schemas.openxmlformats.org/officeDocument/2006/math" xmlns:v="urn:schemas-microsoft-com:vml" xmlns:wp14="http://schemas.microsoft.com/office/word/2010/wordprocessingDrawing" xmlns:wp="http://schemas.openxmlformats.org/drawingml/2006/wordprocessingDrawing" xmlns:w10="urn:schemas-microsoft-com:office:word" xmlns:w="http://schemas.openxmlformats.org/wordprocessingml/2006/main" xmlns:w14="http://schemas.microsoft.com/office/word/2010/wordml" xmlns:w15="http://schemas.microsoft.com/office/word/2012/wordml" xmlns:w16se="http://schemas.microsoft.com/office/word/2015/wordml/symex" xmlns:wpg="http://schemas.microsoft.com/office/word/2010/wordprocessingGroup" xmlns:wpi="http://schemas.microsoft.com/office/word/2010/wordprocessingInk" xmlns:wne="http://schemas.microsoft.com/office/word/2006/wordml" xmlns:wps="http://schemas.microsoft.com/office/word/2010/wordprocessingShape" mc:Ignorable="w14 w15 w16se wp14">
+  <w:abstractNum w:abstractNumId="0" w15:restartNumberingAfterBreak="0">
+    <w:nsid w:val="23E42A26"/>
+    <w:multiLevelType w:val="hybridMultilevel"/>
+    <w:tmpl w:val="650E48EE"/>
+    <w:lvl w:ilvl="0" w:tplc="0409000F">
+      <w:start w:val="1"/>
+      <w:numFmt w:val="decimal"/>
+      <w:lvlText w:val="%1."/>
+      <w:lvlJc w:val="left"/>
+      <w:pPr>
+        <w:ind w:left="720" w:hanging="360"/>
+      </w:pPr>
+    </w:lvl>
+    <w:lvl w:ilvl="1" w:tplc="04090019" w:tentative="1">
+      <w:start w:val="1"/>
+      <w:numFmt w:val="lowerLetter"/>
+      <w:lvlText w:val="%2."/>
+      <w:lvlJc w:val="left"/>
+      <w:pPr>
+        <w:ind w:left="1440" w:hanging="360"/>
+      </w:pPr>
+    </w:lvl>
+    <w:lvl w:ilvl="2" w:tplc="0409001B" w:tentative="1">
+      <w:start w:val="1"/>
+      <w:numFmt w:val="lowerRoman"/>
+      <w:lvlText w:val="%3."/>
+      <w:lvlJc w:val="right"/>
+      <w:pPr>
+        <w:ind w:left="2160" w:hanging="180"/>
+      </w:pPr>
+    </w:lvl>
+    <w:lvl w:ilvl="3" w:tplc="0409000F" w:tentative="1">
+      <w:start w:val="1"/>
+      <w:numFmt w:val="decimal"/>
+      <w:lvlText w:val="%4."/>
+      <w:lvlJc w:val="left"/>
+      <w:pPr>
+        <w:ind w:left="2880" w:hanging="360"/>
+      </w:pPr>
+    </w:lvl>
+    <w:lvl w:ilvl="4" w:tplc="04090019" w:tentative="1">
+      <w:start w:val="1"/>
+      <w:numFmt w:val="lowerLetter"/>
+      <w:lvlText w:val="%5."/>
+      <w:lvlJc w:val="left"/>
+      <w:pPr>
+        <w:ind w:left="3600" w:hanging="360"/>
+      </w:pPr>
+    </w:lvl>
+    <w:lvl w:ilvl="5" w:tplc="0409001B" w:tentative="1">
+      <w:start w:val="1"/>
+      <w:numFmt w:val="lowerRoman"/>
+      <w:lvlText w:val="%6."/>
+      <w:lvlJc w:val="right"/>
+      <w:pPr>
+        <w:ind w:left="4320" w:hanging="180"/>
+      </w:pPr>
+    </w:lvl>
+    <w:lvl w:ilvl="6" w:tplc="0409000F" w:tentative="1">
+      <w:start w:val="1"/>
+      <w:numFmt w:val="decimal"/>
+      <w:lvlText w:val="%7."/>
+      <w:lvlJc w:val="left"/>
+      <w:pPr>
+        <w:ind w:left="5040" w:hanging="360"/>
+      </w:pPr>
+    </w:lvl>
+    <w:lvl w:ilvl="7" w:tplc="04090019" w:tentative="1">
+      <w:start w:val="1"/>
+      <w:numFmt w:val="lowerLetter"/>
+      <w:lvlText w:val="%8."/>
+      <w:lvlJc w:val="left"/>
+      <w:pPr>
+        <w:ind w:left="5760" w:hanging="360"/>
+      </w:pPr>
+    </w:lvl>
+    <w:lvl w:ilvl="8" w:tplc="0409001B" w:tentative="1">
+      <w:start w:val="1"/>
+      <w:numFmt w:val="lowerRoman"/>
+      <w:lvlText w:val="%9."/>
+      <w:lvlJc w:val="right"/>
+      <w:pPr>
+        <w:ind w:left="6480" w:hanging="180"/>
+      </w:pPr>
+    </w:lvl>
+  </w:abstractNum>
+  <w:num w:numId="1">
+    <w:abstractNumId w:val="0"/>
+  </w:num>
+</w:numbering>
 </file>
 
 <file path=word/styles.xml><?xml version="1.0" encoding="utf-8"?>
@@ -2572,6 +3011,17 @@
       <w:u w:val="single"/>
     </w:rPr>
   </w:style>
+  <w:style w:type="paragraph" w:styleId="a4">
+    <w:name w:val="List Paragraph"/>
+    <w:basedOn w:val="a"/>
+    <w:uiPriority w:val="34"/>
+    <w:qFormat/>
+    <w:rsid w:val="00966C66"/>
+    <w:pPr>
+      <w:ind w:left="720"/>
+      <w:contextualSpacing/>
+    </w:pPr>
+  </w:style>
 </w:styles>
 </file>
 

</xml_diff>